<commit_message>
new version of xsd
</commit_message>
<xml_diff>
--- a/message-spesifications/iplos-56.0.0/XPR(ipl)_C_.docx
+++ b/message-spesifications/iplos-56.0.0/XPR(ipl)_C_.docx
@@ -14,7 +14,7 @@
     <w:p/>
     <w:p>
       <w:r>
-        <w:t>Dato/Tid     22.04.2021 19:54:54</w:t>
+        <w:t>Dato/Tid     28.04.2021 10:06:48</w:t>
       </w:r>
     </w:p>
     <w:p/>
@@ -3255,7 +3255,7 @@
           </w:tcPr>
           <w:p>
             <w:r>
-              <w:t>1</w:t>
+              <w:t>0..1</w:t>
             </w:r>
           </w:p>
         </w:tc>
@@ -3626,7 +3626,7 @@
           </w:tcPr>
           <w:p>
             <w:r>
-              <w:t>1</w:t>
+              <w:t>0..1</w:t>
             </w:r>
           </w:p>
         </w:tc>
@@ -4175,7 +4175,7 @@
     <w:name w:val="Over1"/>
     <w:basedOn w:val="Normal"/>
     <w:link w:val="Over1Tegn"/>
-    <w:rsid w:val="002011EE"/>
+    <w:rsid w:val="00FB20E8"/>
     <w:pPr>
       <w:keepNext/>
       <w:spacing w:before="240" w:after="240"/>
@@ -4191,7 +4191,7 @@
     <w:name w:val="Over1 Tegn"/>
     <w:basedOn w:val="Standardskriftforavsnitt"/>
     <w:link w:val="Over1"/>
-    <w:rsid w:val="002011EE"/>
+    <w:rsid w:val="00FB20E8"/>
     <w:rPr>
       <w:b/>
       <w:i/>
@@ -4202,7 +4202,7 @@
     <w:name w:val="Over2"/>
     <w:basedOn w:val="Normal"/>
     <w:link w:val="Over2Tegn"/>
-    <w:rsid w:val="002011EE"/>
+    <w:rsid w:val="00FB20E8"/>
     <w:pPr>
       <w:keepNext/>
       <w:spacing w:before="240" w:after="120"/>
@@ -4217,7 +4217,7 @@
     <w:name w:val="Over2 Tegn"/>
     <w:basedOn w:val="Standardskriftforavsnitt"/>
     <w:link w:val="Over2"/>
-    <w:rsid w:val="002011EE"/>
+    <w:rsid w:val="00FB20E8"/>
     <w:rPr>
       <w:b/>
       <w:sz w:val="26"/>
@@ -4227,7 +4227,7 @@
     <w:name w:val="Over3"/>
     <w:basedOn w:val="Normal"/>
     <w:link w:val="Over3Tegn"/>
-    <w:rsid w:val="002011EE"/>
+    <w:rsid w:val="00FB20E8"/>
     <w:pPr>
       <w:keepNext/>
       <w:spacing w:before="240" w:after="60"/>
@@ -4241,7 +4241,7 @@
     <w:name w:val="Over3 Tegn"/>
     <w:basedOn w:val="Standardskriftforavsnitt"/>
     <w:link w:val="Over3"/>
-    <w:rsid w:val="002011EE"/>
+    <w:rsid w:val="00FB20E8"/>
     <w:rPr>
       <w:b/>
       <w:sz w:val="24"/>
@@ -4251,7 +4251,7 @@
     <w:name w:val="Over4"/>
     <w:basedOn w:val="Normal"/>
     <w:link w:val="Over4Tegn"/>
-    <w:rsid w:val="002011EE"/>
+    <w:rsid w:val="00FB20E8"/>
     <w:pPr>
       <w:keepNext/>
       <w:spacing w:before="120" w:after="60"/>
@@ -4262,7 +4262,7 @@
     <w:name w:val="Over4 Tegn"/>
     <w:basedOn w:val="Standardskriftforavsnitt"/>
     <w:link w:val="Over4"/>
-    <w:rsid w:val="002011EE"/>
+    <w:rsid w:val="00FB20E8"/>
     <w:rPr>
       <w:sz w:val="24"/>
     </w:rPr>
@@ -4271,7 +4271,7 @@
     <w:name w:val="Over5"/>
     <w:basedOn w:val="Normal"/>
     <w:link w:val="Over5Tegn"/>
-    <w:rsid w:val="002011EE"/>
+    <w:rsid w:val="00FB20E8"/>
     <w:pPr>
       <w:keepNext/>
       <w:spacing w:before="120" w:after="60"/>
@@ -4282,7 +4282,7 @@
     <w:name w:val="Over5 Tegn"/>
     <w:basedOn w:val="Standardskriftforavsnitt"/>
     <w:link w:val="Over5"/>
-    <w:rsid w:val="002011EE"/>
+    <w:rsid w:val="00FB20E8"/>
     <w:rPr>
       <w:sz w:val="24"/>
     </w:rPr>
@@ -4291,7 +4291,7 @@
     <w:name w:val="Over6"/>
     <w:basedOn w:val="Normal"/>
     <w:link w:val="Over6Tegn"/>
-    <w:rsid w:val="002011EE"/>
+    <w:rsid w:val="00FB20E8"/>
     <w:pPr>
       <w:keepNext/>
       <w:spacing w:before="120" w:after="60"/>
@@ -4302,7 +4302,7 @@
     <w:name w:val="Over6 Tegn"/>
     <w:basedOn w:val="Standardskriftforavsnitt"/>
     <w:link w:val="Over6"/>
-    <w:rsid w:val="002011EE"/>
+    <w:rsid w:val="00FB20E8"/>
     <w:rPr>
       <w:sz w:val="24"/>
     </w:rPr>
@@ -4311,7 +4311,7 @@
     <w:name w:val="Over7"/>
     <w:basedOn w:val="Normal"/>
     <w:link w:val="Over7Tegn"/>
-    <w:rsid w:val="002011EE"/>
+    <w:rsid w:val="00FB20E8"/>
     <w:pPr>
       <w:keepNext/>
       <w:spacing w:before="120" w:after="60"/>
@@ -4322,7 +4322,7 @@
     <w:name w:val="Over7 Tegn"/>
     <w:basedOn w:val="Standardskriftforavsnitt"/>
     <w:link w:val="Over7"/>
-    <w:rsid w:val="002011EE"/>
+    <w:rsid w:val="00FB20E8"/>
     <w:rPr>
       <w:sz w:val="24"/>
     </w:rPr>
@@ -4331,7 +4331,7 @@
     <w:name w:val="CelleCenter"/>
     <w:basedOn w:val="Normal"/>
     <w:link w:val="CelleCenterTegn"/>
-    <w:rsid w:val="002011EE"/>
+    <w:rsid w:val="00FB20E8"/>
     <w:pPr>
       <w:jc w:val="center"/>
     </w:pPr>
@@ -4343,13 +4343,13 @@
     <w:name w:val="CelleCenter Tegn"/>
     <w:basedOn w:val="Standardskriftforavsnitt"/>
     <w:link w:val="CelleCenter"/>
-    <w:rsid w:val="002011EE"/>
+    <w:rsid w:val="00FB20E8"/>
   </w:style>
   <w:style w:type="paragraph" w:customStyle="1" w:styleId="Celle">
     <w:name w:val="Celle"/>
     <w:basedOn w:val="Normal"/>
     <w:link w:val="CelleTegn"/>
-    <w:rsid w:val="002011EE"/>
+    <w:rsid w:val="00FB20E8"/>
     <w:rPr>
       <w:sz w:val="20"/>
     </w:rPr>
@@ -4358,13 +4358,13 @@
     <w:name w:val="Celle Tegn"/>
     <w:basedOn w:val="Standardskriftforavsnitt"/>
     <w:link w:val="Celle"/>
-    <w:rsid w:val="002011EE"/>
+    <w:rsid w:val="00FB20E8"/>
   </w:style>
   <w:style w:type="paragraph" w:customStyle="1" w:styleId="Dok">
     <w:name w:val="Dok"/>
     <w:basedOn w:val="Normal"/>
     <w:link w:val="DokTegn"/>
-    <w:rsid w:val="002011EE"/>
+    <w:rsid w:val="00FB20E8"/>
     <w:pPr>
       <w:spacing w:before="60"/>
     </w:pPr>
@@ -4376,13 +4376,13 @@
     <w:name w:val="Dok Tegn"/>
     <w:basedOn w:val="Standardskriftforavsnitt"/>
     <w:link w:val="Dok"/>
-    <w:rsid w:val="002011EE"/>
+    <w:rsid w:val="00FB20E8"/>
   </w:style>
   <w:style w:type="paragraph" w:customStyle="1" w:styleId="Norm">
     <w:name w:val="Norm"/>
     <w:basedOn w:val="Normal"/>
     <w:link w:val="NormTegn"/>
-    <w:rsid w:val="002011EE"/>
+    <w:rsid w:val="00FB20E8"/>
     <w:pPr>
       <w:spacing w:before="60"/>
     </w:pPr>
@@ -4394,13 +4394,13 @@
     <w:name w:val="Norm Tegn"/>
     <w:basedOn w:val="Standardskriftforavsnitt"/>
     <w:link w:val="Norm"/>
-    <w:rsid w:val="002011EE"/>
+    <w:rsid w:val="00FB20E8"/>
   </w:style>
   <w:style w:type="paragraph" w:customStyle="1" w:styleId="Bold">
     <w:name w:val="Bold"/>
     <w:basedOn w:val="Normal"/>
     <w:link w:val="BoldTegn"/>
-    <w:rsid w:val="002011EE"/>
+    <w:rsid w:val="00FB20E8"/>
     <w:pPr>
       <w:spacing w:before="60"/>
     </w:pPr>
@@ -4413,7 +4413,7 @@
     <w:name w:val="Bold Tegn"/>
     <w:basedOn w:val="Standardskriftforavsnitt"/>
     <w:link w:val="Bold"/>
-    <w:rsid w:val="002011EE"/>
+    <w:rsid w:val="00FB20E8"/>
     <w:rPr>
       <w:b/>
     </w:rPr>
@@ -4422,7 +4422,7 @@
     <w:name w:val="Begrep"/>
     <w:basedOn w:val="Normal"/>
     <w:link w:val="BegrepTegn"/>
-    <w:rsid w:val="002011EE"/>
+    <w:rsid w:val="00FB20E8"/>
     <w:pPr>
       <w:spacing w:before="60"/>
     </w:pPr>
@@ -4435,7 +4435,7 @@
     <w:name w:val="Begrep Tegn"/>
     <w:basedOn w:val="Standardskriftforavsnitt"/>
     <w:link w:val="Begrep"/>
-    <w:rsid w:val="002011EE"/>
+    <w:rsid w:val="00FB20E8"/>
     <w:rPr>
       <w:b/>
     </w:rPr>
@@ -4444,7 +4444,7 @@
     <w:name w:val="Def"/>
     <w:basedOn w:val="Normal"/>
     <w:link w:val="DefTegn"/>
-    <w:rsid w:val="002011EE"/>
+    <w:rsid w:val="00FB20E8"/>
     <w:pPr>
       <w:spacing w:before="60" w:after="120"/>
     </w:pPr>
@@ -4456,13 +4456,13 @@
     <w:name w:val="Def Tegn"/>
     <w:basedOn w:val="Standardskriftforavsnitt"/>
     <w:link w:val="Def"/>
-    <w:rsid w:val="002011EE"/>
+    <w:rsid w:val="00FB20E8"/>
   </w:style>
   <w:style w:type="paragraph" w:customStyle="1" w:styleId="Bilde">
     <w:name w:val="Bilde"/>
     <w:basedOn w:val="Normal"/>
     <w:link w:val="BildeTegn"/>
-    <w:rsid w:val="002011EE"/>
+    <w:rsid w:val="00FB20E8"/>
     <w:pPr>
       <w:spacing w:before="60" w:after="120"/>
     </w:pPr>
@@ -4475,7 +4475,7 @@
     <w:name w:val="Bilde Tegn"/>
     <w:basedOn w:val="Standardskriftforavsnitt"/>
     <w:link w:val="Bilde"/>
-    <w:rsid w:val="002011EE"/>
+    <w:rsid w:val="00FB20E8"/>
     <w:rPr>
       <w:i/>
     </w:rPr>
@@ -4484,7 +4484,7 @@
     <w:name w:val="Inneholder"/>
     <w:basedOn w:val="Normal"/>
     <w:link w:val="InneholderTegn"/>
-    <w:rsid w:val="002011EE"/>
+    <w:rsid w:val="00FB20E8"/>
     <w:pPr>
       <w:keepNext/>
       <w:spacing w:before="180" w:after="60"/>
@@ -4499,7 +4499,7 @@
     <w:name w:val="Inneholder Tegn"/>
     <w:basedOn w:val="Standardskriftforavsnitt"/>
     <w:link w:val="Inneholder"/>
-    <w:rsid w:val="002011EE"/>
+    <w:rsid w:val="00FB20E8"/>
     <w:rPr>
       <w:b/>
       <w:i/>
@@ -4509,7 +4509,7 @@
     <w:name w:val="Anm"/>
     <w:basedOn w:val="Normal"/>
     <w:link w:val="AnmTegn"/>
-    <w:rsid w:val="002011EE"/>
+    <w:rsid w:val="00FB20E8"/>
     <w:pPr>
       <w:spacing w:before="60" w:after="120"/>
       <w:ind w:left="200"/>
@@ -4523,7 +4523,7 @@
     <w:name w:val="Anm Tegn"/>
     <w:basedOn w:val="Standardskriftforavsnitt"/>
     <w:link w:val="Anm"/>
-    <w:rsid w:val="002011EE"/>
+    <w:rsid w:val="00FB20E8"/>
     <w:rPr>
       <w:i/>
     </w:rPr>
@@ -4532,7 +4532,7 @@
     <w:name w:val="Under"/>
     <w:basedOn w:val="Normal"/>
     <w:link w:val="UnderTegn"/>
-    <w:rsid w:val="002011EE"/>
+    <w:rsid w:val="00FB20E8"/>
     <w:pPr>
       <w:spacing w:before="60" w:after="60"/>
     </w:pPr>
@@ -4545,7 +4545,7 @@
     <w:name w:val="Under Tegn"/>
     <w:basedOn w:val="Standardskriftforavsnitt"/>
     <w:link w:val="Under"/>
-    <w:rsid w:val="002011EE"/>
+    <w:rsid w:val="00FB20E8"/>
     <w:rPr>
       <w:rFonts w:ascii="Arial" w:hAnsi="Arial" w:cs="Arial"/>
     </w:rPr>

</xml_diff>